<commit_message>
Atualizando inventario de diagramas
</commit_message>
<xml_diff>
--- a/docs/Inventario_Diagramas.docx
+++ b/docs/Inventario_Diagramas.docx
@@ -138,7 +138,7 @@
         </w:rPr>
         <w:t xml:space="preserve">Disponível em: </w:t>
       </w:r>
-      <w:hyperlink r:id="rId5" w:history="1">
+      <w:hyperlink r:id="rId5" w:anchor="%7B%22pageId%22%3A%226Ywk9mZgDoQ8p7Bvk4eu%22%7D" w:history="1">
         <w:r>
           <w:rPr>
             <w:rStyle w:val="Hyperlink"/>
@@ -277,7 +277,7 @@
         </w:rPr>
         <w:t xml:space="preserve">Disponível em: </w:t>
       </w:r>
-      <w:hyperlink r:id="rId7" w:history="1">
+      <w:hyperlink r:id="rId7" w:anchor="%7B%22pageId%22%3A%226Ywk9mZgDoQ8p7Bvk4eu%22%7D" w:history="1">
         <w:r>
           <w:rPr>
             <w:rStyle w:val="Hyperlink"/>
@@ -359,6 +359,25 @@
     </w:p>
     <w:p>
       <w:pPr>
+        <w:rPr>
+          <w:b/>
+          <w:bCs/>
+          <w:sz w:val="40"/>
+          <w:szCs w:val="40"/>
+        </w:rPr>
+      </w:pPr>
+      <w:r>
+        <w:rPr>
+          <w:b/>
+          <w:bCs/>
+          <w:sz w:val="40"/>
+          <w:szCs w:val="40"/>
+        </w:rPr>
+        <w:br w:type="page"/>
+      </w:r>
+    </w:p>
+    <w:p>
+      <w:pPr>
         <w:jc w:val="center"/>
         <w:rPr>
           <w:b/>
@@ -374,16 +393,8 @@
           <w:sz w:val="40"/>
           <w:szCs w:val="40"/>
         </w:rPr>
-        <w:t xml:space="preserve">Diagrama de </w:t>
-      </w:r>
-      <w:r>
-        <w:rPr>
-          <w:b/>
-          <w:bCs/>
-          <w:sz w:val="40"/>
-          <w:szCs w:val="40"/>
-        </w:rPr>
-        <w:t>Casos de Uso</w:t>
+        <w:lastRenderedPageBreak/>
+        <w:t>Diagrama de Casos de Uso</w:t>
       </w:r>
     </w:p>
     <w:p>
@@ -410,7 +421,6 @@
     </w:p>
     <w:p>
       <w:pPr>
-        <w:jc w:val="center"/>
         <w:rPr>
           <w:sz w:val="32"/>
           <w:szCs w:val="32"/>
@@ -422,12 +432,11 @@
           <w:sz w:val="32"/>
           <w:szCs w:val="32"/>
         </w:rPr>
-        <w:lastRenderedPageBreak/>
         <w:drawing>
-          <wp:inline distT="0" distB="0" distL="0" distR="0" wp14:anchorId="4F755F6B" wp14:editId="397F38F6">
-            <wp:extent cx="5103628" cy="4065610"/>
-            <wp:effectExtent l="0" t="0" r="1905" b="0"/>
-            <wp:docPr id="1667565615" name="Imagem 1"/>
+          <wp:inline distT="0" distB="0" distL="0" distR="0" wp14:anchorId="1A44AF50" wp14:editId="78BFC360">
+            <wp:extent cx="5400040" cy="3599815"/>
+            <wp:effectExtent l="0" t="0" r="0" b="635"/>
+            <wp:docPr id="336745172" name="Imagem 1"/>
             <wp:cNvGraphicFramePr>
               <a:graphicFrameLocks xmlns:a="http://schemas.openxmlformats.org/drawingml/2006/main" noChangeAspect="1"/>
             </wp:cNvGraphicFramePr>
@@ -435,32 +444,23 @@
               <a:graphicData uri="http://schemas.openxmlformats.org/drawingml/2006/picture">
                 <pic:pic xmlns:pic="http://schemas.openxmlformats.org/drawingml/2006/picture">
                   <pic:nvPicPr>
-                    <pic:cNvPr id="1667565615" name="Imagem 1667565615"/>
+                    <pic:cNvPr id="336745172" name="Imagem 336745172"/>
                     <pic:cNvPicPr/>
                   </pic:nvPicPr>
-                  <pic:blipFill rotWithShape="1">
+                  <pic:blipFill>
                     <a:blip r:embed="rId9"/>
-                    <a:srcRect l="12405" r="3913"/>
                     <a:stretch>
                       <a:fillRect/>
                     </a:stretch>
                   </pic:blipFill>
-                  <pic:spPr bwMode="auto">
+                  <pic:spPr>
                     <a:xfrm>
                       <a:off x="0" y="0"/>
-                      <a:ext cx="5113538" cy="4073505"/>
+                      <a:ext cx="5400040" cy="3599815"/>
                     </a:xfrm>
                     <a:prstGeom prst="rect">
                       <a:avLst/>
                     </a:prstGeom>
-                    <a:ln>
-                      <a:noFill/>
-                    </a:ln>
-                    <a:extLst>
-                      <a:ext uri="{53640926-AAD7-44D8-BBD7-CCE9431645EC}">
-                        <a14:shadowObscured xmlns:a14="http://schemas.microsoft.com/office/drawing/2010/main"/>
-                      </a:ext>
-                    </a:extLst>
                   </pic:spPr>
                 </pic:pic>
               </a:graphicData>
@@ -473,6 +473,25 @@
       <w:pPr>
         <w:jc w:val="center"/>
         <w:rPr>
+          <w:noProof/>
+          <w:sz w:val="32"/>
+          <w:szCs w:val="32"/>
+        </w:rPr>
+      </w:pPr>
+    </w:p>
+    <w:p>
+      <w:pPr>
+        <w:jc w:val="center"/>
+        <w:rPr>
+          <w:sz w:val="32"/>
+          <w:szCs w:val="32"/>
+        </w:rPr>
+      </w:pPr>
+    </w:p>
+    <w:p>
+      <w:pPr>
+        <w:jc w:val="center"/>
+        <w:rPr>
           <w:sz w:val="32"/>
           <w:szCs w:val="32"/>
         </w:rPr>
@@ -503,16 +522,7 @@
           <w:szCs w:val="40"/>
         </w:rPr>
         <w:lastRenderedPageBreak/>
-        <w:t xml:space="preserve">Diagrama de </w:t>
-      </w:r>
-      <w:r>
-        <w:rPr>
-          <w:b/>
-          <w:bCs/>
-          <w:sz w:val="40"/>
-          <w:szCs w:val="40"/>
-        </w:rPr>
-        <w:t>Sistema</w:t>
+        <w:t>Diagrama de Sistema</w:t>
       </w:r>
     </w:p>
     <w:p>
@@ -543,7 +553,7 @@
         </w:rPr>
         <w:t xml:space="preserve">Disponível em: </w:t>
       </w:r>
-      <w:hyperlink r:id="rId10" w:history="1">
+      <w:hyperlink r:id="rId10" w:anchor="%7B%22pageId%22%3A%226Ywk9mZgDoQ8p7Bvk4eu%22%7D" w:history="1">
         <w:r>
           <w:rPr>
             <w:rStyle w:val="Hyperlink"/>
@@ -795,6 +805,183 @@
                     <a:xfrm>
                       <a:off x="0" y="0"/>
                       <a:ext cx="6281420" cy="2997835"/>
+                    </a:xfrm>
+                    <a:prstGeom prst="rect">
+                      <a:avLst/>
+                    </a:prstGeom>
+                  </pic:spPr>
+                </pic:pic>
+              </a:graphicData>
+            </a:graphic>
+            <wp14:sizeRelH relativeFrom="margin">
+              <wp14:pctWidth>0</wp14:pctWidth>
+            </wp14:sizeRelH>
+            <wp14:sizeRelV relativeFrom="margin">
+              <wp14:pctHeight>0</wp14:pctHeight>
+            </wp14:sizeRelV>
+          </wp:anchor>
+        </w:drawing>
+      </w:r>
+    </w:p>
+    <w:p>
+      <w:pPr>
+        <w:jc w:val="center"/>
+        <w:rPr>
+          <w:b/>
+          <w:bCs/>
+          <w:sz w:val="40"/>
+          <w:szCs w:val="40"/>
+        </w:rPr>
+      </w:pPr>
+    </w:p>
+    <w:p>
+      <w:pPr>
+        <w:jc w:val="center"/>
+        <w:rPr>
+          <w:b/>
+          <w:bCs/>
+          <w:sz w:val="40"/>
+          <w:szCs w:val="40"/>
+        </w:rPr>
+      </w:pPr>
+    </w:p>
+    <w:p>
+      <w:pPr>
+        <w:rPr>
+          <w:b/>
+          <w:bCs/>
+          <w:sz w:val="40"/>
+          <w:szCs w:val="40"/>
+        </w:rPr>
+      </w:pPr>
+      <w:r>
+        <w:rPr>
+          <w:b/>
+          <w:bCs/>
+          <w:sz w:val="40"/>
+          <w:szCs w:val="40"/>
+        </w:rPr>
+        <w:br w:type="page"/>
+      </w:r>
+    </w:p>
+    <w:p>
+      <w:pPr>
+        <w:jc w:val="center"/>
+        <w:rPr>
+          <w:b/>
+          <w:bCs/>
+          <w:sz w:val="40"/>
+          <w:szCs w:val="40"/>
+        </w:rPr>
+      </w:pPr>
+      <w:r>
+        <w:rPr>
+          <w:b/>
+          <w:bCs/>
+          <w:sz w:val="40"/>
+          <w:szCs w:val="40"/>
+        </w:rPr>
+        <w:lastRenderedPageBreak/>
+        <w:t>Diagrama DER (Diagrama de entidade relacional)</w:t>
+      </w:r>
+    </w:p>
+    <w:p>
+      <w:pPr>
+        <w:rPr>
+          <w:sz w:val="32"/>
+          <w:szCs w:val="32"/>
+        </w:rPr>
+      </w:pPr>
+      <w:r>
+        <w:rPr>
+          <w:sz w:val="32"/>
+          <w:szCs w:val="32"/>
+        </w:rPr>
+        <w:t>Diagrama de entidade relacional desenvolvido a partir das tabelas do Banco de Dados.</w:t>
+      </w:r>
+    </w:p>
+    <w:p>
+      <w:pPr>
+        <w:spacing w:line="240" w:lineRule="auto"/>
+      </w:pPr>
+      <w:r>
+        <w:rPr>
+          <w:rFonts w:ascii="Arial" w:hAnsi="Arial" w:cs="Arial"/>
+        </w:rPr>
+        <w:t xml:space="preserve">Disponível em: </w:t>
+      </w:r>
+      <w:hyperlink r:id="rId14" w:history="1">
+        <w:r>
+          <w:rPr>
+            <w:rStyle w:val="Hyperlink"/>
+          </w:rPr>
+          <w:t>https://www.mermaidchart.com/app/projects/4ee4bedb-5e86-4824-99c2-2f8316b9a25e/diagrams/b09ee66d-9d3c-4728-b222-9823977e7543/version/v0.1/edit</w:t>
+        </w:r>
+      </w:hyperlink>
+    </w:p>
+    <w:p>
+      <w:pPr>
+        <w:spacing w:line="240" w:lineRule="auto"/>
+        <w:rPr>
+          <w:rFonts w:ascii="Arial" w:hAnsi="Arial" w:cs="Arial"/>
+        </w:rPr>
+      </w:pPr>
+      <w:r>
+        <w:rPr>
+          <w:b/>
+          <w:bCs/>
+          <w:noProof/>
+          <w:sz w:val="40"/>
+          <w:szCs w:val="40"/>
+        </w:rPr>
+        <w:drawing>
+          <wp:anchor distT="0" distB="0" distL="114300" distR="114300" simplePos="0" relativeHeight="251660288" behindDoc="0" locked="0" layoutInCell="1" allowOverlap="1" wp14:anchorId="666DA769" wp14:editId="60954252">
+            <wp:simplePos x="0" y="0"/>
+            <wp:positionH relativeFrom="margin">
+              <wp:posOffset>-838522</wp:posOffset>
+            </wp:positionH>
+            <wp:positionV relativeFrom="paragraph">
+              <wp:posOffset>278765</wp:posOffset>
+            </wp:positionV>
+            <wp:extent cx="7051675" cy="4735195"/>
+            <wp:effectExtent l="0" t="0" r="0" b="8255"/>
+            <wp:wrapTopAndBottom/>
+            <wp:docPr id="1221956333" name="Imagem 2"/>
+            <wp:cNvGraphicFramePr>
+              <a:graphicFrameLocks xmlns:a="http://schemas.openxmlformats.org/drawingml/2006/main" noChangeAspect="1"/>
+            </wp:cNvGraphicFramePr>
+            <a:graphic xmlns:a="http://schemas.openxmlformats.org/drawingml/2006/main">
+              <a:graphicData uri="http://schemas.openxmlformats.org/drawingml/2006/picture">
+                <pic:pic xmlns:pic="http://schemas.openxmlformats.org/drawingml/2006/picture">
+                  <pic:nvPicPr>
+                    <pic:cNvPr id="1221956333" name="Imagem 1221956333"/>
+                    <pic:cNvPicPr/>
+                  </pic:nvPicPr>
+                  <pic:blipFill>
+                    <a:blip r:embed="rId15" cstate="print">
+                      <a:extLst>
+                        <a:ext uri="{BEBA8EAE-BF5A-486C-A8C5-ECC9F3942E4B}">
+                          <a14:imgProps xmlns:a14="http://schemas.microsoft.com/office/drawing/2010/main">
+                            <a14:imgLayer r:embed="rId16">
+                              <a14:imgEffect>
+                                <a14:brightnessContrast contrast="-40000"/>
+                              </a14:imgEffect>
+                            </a14:imgLayer>
+                          </a14:imgProps>
+                        </a:ext>
+                        <a:ext uri="{28A0092B-C50C-407E-A947-70E740481C1C}">
+                          <a14:useLocalDpi xmlns:a14="http://schemas.microsoft.com/office/drawing/2010/main" val="0"/>
+                        </a:ext>
+                      </a:extLst>
+                    </a:blip>
+                    <a:stretch>
+                      <a:fillRect/>
+                    </a:stretch>
+                  </pic:blipFill>
+                  <pic:spPr>
+                    <a:xfrm>
+                      <a:off x="0" y="0"/>
+                      <a:ext cx="7051675" cy="4735195"/>
                     </a:xfrm>
                     <a:prstGeom prst="rect">
                       <a:avLst/>

</xml_diff>